<commit_message>
Update 8. InnoDB Insert Buffer.docx
</commit_message>
<xml_diff>
--- a/19.数据库内核/2. 存储引擎/InnoDB/8. InnoDB Insert Buffer.docx
+++ b/19.数据库内核/2. 存储引擎/InnoDB/8. InnoDB Insert Buffer.docx
@@ -21,8 +21,207 @@
         <w:rPr>
           <w:rFonts w:hint="eastAsia"/>
         </w:rPr>
+        <w:t>Insert</w:t>
+      </w:r>
+      <w:r>
+        <w:t xml:space="preserve"> Buffer</w:t>
+      </w:r>
+      <w:r>
+        <w:rPr>
+          <w:rFonts w:hint="eastAsia"/>
+        </w:rPr>
+        <w:t>是</w:t>
+      </w:r>
+      <w:proofErr w:type="spellStart"/>
+      <w:r>
+        <w:rPr>
+          <w:rFonts w:hint="eastAsia"/>
+        </w:rPr>
         <w:t>InnoDB</w:t>
       </w:r>
+      <w:proofErr w:type="spellEnd"/>
+      <w:r>
+        <w:rPr>
+          <w:rFonts w:hint="eastAsia"/>
+        </w:rPr>
+        <w:t>存储引擎所独有的功能，即使在今天看来，其涉及思想也是非常先进的。</w:t>
+      </w:r>
+      <w:r>
+        <w:rPr>
+          <w:rFonts w:hint="eastAsia"/>
+          <w:color w:val="FF0000"/>
+        </w:rPr>
+        <w:t>通过</w:t>
+      </w:r>
+      <w:r>
+        <w:rPr>
+          <w:rFonts w:hint="eastAsia"/>
+          <w:color w:val="FF0000"/>
+        </w:rPr>
+        <w:t>Insert</w:t>
+      </w:r>
+      <w:r>
+        <w:rPr>
+          <w:color w:val="FF0000"/>
+        </w:rPr>
+        <w:t xml:space="preserve"> </w:t>
+      </w:r>
+      <w:r>
+        <w:rPr>
+          <w:rFonts w:hint="eastAsia"/>
+          <w:color w:val="FF0000"/>
+        </w:rPr>
+        <w:t>Buffer</w:t>
+      </w:r>
+      <w:r>
+        <w:rPr>
+          <w:rFonts w:hint="eastAsia"/>
+          <w:color w:val="FF0000"/>
+        </w:rPr>
+        <w:t>，</w:t>
+      </w:r>
+      <w:proofErr w:type="spellStart"/>
+      <w:r>
+        <w:rPr>
+          <w:rFonts w:hint="eastAsia"/>
+          <w:color w:val="FF0000"/>
+        </w:rPr>
+        <w:t>InnoDB</w:t>
+      </w:r>
+      <w:proofErr w:type="spellEnd"/>
+      <w:r>
+        <w:rPr>
+          <w:rFonts w:hint="eastAsia"/>
+          <w:color w:val="FF0000"/>
+        </w:rPr>
+        <w:t>存储引擎可以大幅度提升数据库中</w:t>
+      </w:r>
+      <w:r>
+        <w:rPr>
+          <w:rFonts w:hint="eastAsia"/>
+          <w:b/>
+          <w:bCs/>
+          <w:color w:val="FF0000"/>
+          <w:u w:val="single"/>
+        </w:rPr>
+        <w:t>非唯一约束</w:t>
+      </w:r>
+      <w:r>
+        <w:rPr>
+          <w:rFonts w:hint="eastAsia"/>
+          <w:color w:val="FF0000"/>
+        </w:rPr>
+        <w:t>的辅助索引插入性能</w:t>
+      </w:r>
+      <w:r>
+        <w:rPr>
+          <w:rFonts w:hint="eastAsia"/>
+        </w:rPr>
+        <w:t>。</w:t>
+      </w:r>
+    </w:p>
+    <w:p>
+      <w:pPr>
+        <w:pStyle w:val="a0"/>
+      </w:pPr>
+      <w:r>
+        <w:tab/>
+      </w:r>
+      <w:r>
+        <w:rPr>
+          <w:rFonts w:hint="eastAsia"/>
+        </w:rPr>
+        <w:t>在</w:t>
+      </w:r>
+      <w:r>
+        <w:rPr>
+          <w:rFonts w:hint="eastAsia"/>
+        </w:rPr>
+        <w:t>B+</w:t>
+      </w:r>
+      <w:r>
+        <w:rPr>
+          <w:rFonts w:hint="eastAsia"/>
+        </w:rPr>
+        <w:t>树索引中，对于</w:t>
+      </w:r>
+      <w:proofErr w:type="gramStart"/>
+      <w:r>
+        <w:rPr>
+          <w:rFonts w:hint="eastAsia"/>
+        </w:rPr>
+        <w:t>自增主键</w:t>
+      </w:r>
+      <w:proofErr w:type="gramEnd"/>
+      <w:r>
+        <w:rPr>
+          <w:rFonts w:hint="eastAsia"/>
+        </w:rPr>
+        <w:t>值的插入是顺序的，因此插入能有较高的插入性能。但在实际生产环境中，用户表中的主键仅有且只能有一个，然而表中可能存在多个辅助索引。</w:t>
+      </w:r>
+      <w:r>
+        <w:rPr>
+          <w:rFonts w:hint="eastAsia"/>
+          <w:color w:val="FF0000"/>
+        </w:rPr>
+        <w:t>辅助索引根据类型在插入时可以分为比较顺序的插入和随机的插入两种</w:t>
+      </w:r>
+      <w:r>
+        <w:rPr>
+          <w:rFonts w:hint="eastAsia"/>
+        </w:rPr>
+        <w:t>。比较顺序的插入可能是时间字段，随机的插入可能更为广泛，如用户的名字。</w:t>
+      </w:r>
+    </w:p>
+    <w:p>
+      <w:pPr>
+        <w:pStyle w:val="a0"/>
+        <w:rPr>
+          <w:rFonts w:hint="eastAsia"/>
+        </w:rPr>
+      </w:pPr>
+      <w:r>
+        <w:tab/>
+      </w:r>
+      <w:r>
+        <w:rPr>
+          <w:rFonts w:hint="eastAsia"/>
+        </w:rPr>
+        <w:t>当导入大批量数据（</w:t>
+      </w:r>
+      <w:r>
+        <w:rPr>
+          <w:rFonts w:hint="eastAsia"/>
+        </w:rPr>
+        <w:t>b</w:t>
+      </w:r>
+      <w:r>
+        <w:t>ulk load</w:t>
+      </w:r>
+      <w:r>
+        <w:rPr>
+          <w:rFonts w:hint="eastAsia"/>
+        </w:rPr>
+        <w:t>）时，一般建议先不建立辅助索引，当数据导入完成后再一次性创建辅助索引。</w:t>
+      </w:r>
+    </w:p>
+    <w:p>
+      <w:pPr>
+        <w:rPr>
+          <w:rFonts w:hint="eastAsia"/>
+        </w:rPr>
+      </w:pPr>
+      <w:r>
+        <w:tab/>
+      </w:r>
+      <w:proofErr w:type="spellStart"/>
+      <w:r>
+        <w:rPr>
+          <w:rFonts w:hint="eastAsia"/>
+        </w:rPr>
+        <w:t>InnoDB</w:t>
+      </w:r>
+      <w:proofErr w:type="spellEnd"/>
       <w:r>
         <w:rPr>
           <w:rFonts w:hint="eastAsia"/>
@@ -39,7 +238,20 @@
         <w:rPr>
           <w:rFonts w:hint="eastAsia"/>
         </w:rPr>
-        <w:t>的设计思想是，在插入时首先判断插入的辅助索引叶子是否在缓冲池中。若在则直接插入，否则将插入的记录放到</w:t>
+        <w:t>的设计思想是，</w:t>
+      </w:r>
+      <w:r>
+        <w:rPr>
+          <w:rFonts w:hint="eastAsia"/>
+          <w:color w:val="FF0000"/>
+        </w:rPr>
+        <w:t>在插入时首先判断插入的辅助索引叶子是否在缓冲池中</w:t>
+      </w:r>
+      <w:r>
+        <w:rPr>
+          <w:rFonts w:hint="eastAsia"/>
+        </w:rPr>
+        <w:t>。若在则直接插入，否则将插入的记录放到</w:t>
       </w:r>
       <w:r>
         <w:rPr>
@@ -87,13 +299,77 @@
         <w:rPr>
           <w:rFonts w:hint="eastAsia"/>
         </w:rPr>
-        <w:t>回辅助索引页中。这样做的好处是</w:t>
-      </w:r>
-      <w:r>
-        <w:rPr>
-          <w:rFonts w:hint="eastAsia"/>
-        </w:rPr>
-        <w:t>：</w:t>
+        <w:t>回辅助索引页中。</w:t>
+      </w:r>
+    </w:p>
+    <w:p>
+      <w:pPr>
+        <w:ind w:firstLine="420"/>
+        <w:rPr>
+          <w:rFonts w:hint="eastAsia"/>
+        </w:rPr>
+      </w:pPr>
+      <w:r>
+        <w:rPr>
+          <w:rFonts w:hint="eastAsia"/>
+        </w:rPr>
+        <w:t>说明：在</w:t>
+      </w:r>
+      <w:r>
+        <w:rPr>
+          <w:rFonts w:hint="eastAsia"/>
+        </w:rPr>
+        <w:t>MySQL</w:t>
+      </w:r>
+      <w:r>
+        <w:t>-</w:t>
+      </w:r>
+      <w:r>
+        <w:rPr>
+          <w:rFonts w:hint="eastAsia"/>
+        </w:rPr>
+        <w:t>Server</w:t>
+      </w:r>
+      <w:r>
+        <w:rPr>
+          <w:rFonts w:hint="eastAsia"/>
+        </w:rPr>
+        <w:t>层也有类似的优化，即先检查是否存在唯一索引或主键，存在则</w:t>
+      </w:r>
+      <w:r>
+        <w:rPr>
+          <w:rFonts w:hint="eastAsia"/>
+        </w:rPr>
+        <w:t>update</w:t>
+      </w:r>
+      <w:r>
+        <w:rPr>
+          <w:rFonts w:hint="eastAsia"/>
+        </w:rPr>
+        <w:t>，不存在则插入，底层实现跟这里一样都是基于</w:t>
+      </w:r>
+      <w:r>
+        <w:rPr>
+          <w:rFonts w:hint="eastAsia"/>
+        </w:rPr>
+        <w:t>bitmap</w:t>
+      </w:r>
+      <w:r>
+        <w:rPr>
+          <w:rFonts w:hint="eastAsia"/>
+        </w:rPr>
+        <w:t>实现。</w:t>
+      </w:r>
+    </w:p>
+    <w:p>
+      <w:pPr>
+        <w:ind w:firstLine="420"/>
+      </w:pPr>
+      <w:r>
+        <w:rPr>
+          <w:rFonts w:hint="eastAsia"/>
+        </w:rPr>
+        <w:t>这样做的好处是：</w:t>
       </w:r>
     </w:p>
     <w:p>
@@ -120,9 +396,6 @@
           <w:numId w:val="1"/>
         </w:numPr>
         <w:ind w:firstLineChars="0"/>
-        <w:rPr>
-          <w:rFonts w:hint="eastAsia"/>
-        </w:rPr>
       </w:pPr>
       <w:r>
         <w:rPr>
@@ -133,6 +406,116 @@
     </w:p>
     <w:p>
       <w:pPr>
+        <w:ind w:firstLine="420"/>
+        <w:rPr>
+          <w:rFonts w:hint="eastAsia"/>
+        </w:rPr>
+      </w:pPr>
+      <w:r>
+        <w:rPr>
+          <w:rFonts w:hint="eastAsia"/>
+        </w:rPr>
+        <w:t>此外，需要注意的是，</w:t>
+      </w:r>
+      <w:r>
+        <w:rPr>
+          <w:rFonts w:hint="eastAsia"/>
+          <w:color w:val="FF0000"/>
+        </w:rPr>
+        <w:t>Insert</w:t>
+      </w:r>
+      <w:r>
+        <w:rPr>
+          <w:color w:val="FF0000"/>
+        </w:rPr>
+        <w:t xml:space="preserve"> </w:t>
+      </w:r>
+      <w:r>
+        <w:rPr>
+          <w:rFonts w:hint="eastAsia"/>
+          <w:color w:val="FF0000"/>
+        </w:rPr>
+        <w:t>Buffer</w:t>
+      </w:r>
+      <w:r>
+        <w:rPr>
+          <w:rFonts w:hint="eastAsia"/>
+          <w:color w:val="FF0000"/>
+        </w:rPr>
+        <w:t>只能缓存非唯一性约束的索引</w:t>
+      </w:r>
+      <w:r>
+        <w:rPr>
+          <w:rFonts w:hint="eastAsia"/>
+        </w:rPr>
+        <w:t>。若是唯一索引，那么在插入时需要判断插入的记录是否是唯一，这需要读取辅助索引页，而</w:t>
+      </w:r>
+      <w:r>
+        <w:rPr>
+          <w:rFonts w:hint="eastAsia"/>
+        </w:rPr>
+        <w:t>Insert</w:t>
+      </w:r>
+      <w:r>
+        <w:t xml:space="preserve"> </w:t>
+      </w:r>
+      <w:r>
+        <w:rPr>
+          <w:rFonts w:hint="eastAsia"/>
+        </w:rPr>
+        <w:t>Buffer</w:t>
+      </w:r>
+      <w:r>
+        <w:rPr>
+          <w:rFonts w:hint="eastAsia"/>
+        </w:rPr>
+        <w:t>的设计就是避免读取</w:t>
+      </w:r>
+      <w:r>
+        <w:rPr>
+          <w:rFonts w:hint="eastAsia"/>
+        </w:rPr>
+        <w:t>Insert</w:t>
+      </w:r>
+      <w:r>
+        <w:t xml:space="preserve"> </w:t>
+      </w:r>
+      <w:r>
+        <w:rPr>
+          <w:rFonts w:hint="eastAsia"/>
+        </w:rPr>
+        <w:t>Buffer</w:t>
+      </w:r>
+      <w:r>
+        <w:rPr>
+          <w:rFonts w:hint="eastAsia"/>
+        </w:rPr>
+        <w:t>，这就导致失去</w:t>
+      </w:r>
+      <w:r>
+        <w:rPr>
+          <w:rFonts w:hint="eastAsia"/>
+        </w:rPr>
+        <w:t>Insert</w:t>
+      </w:r>
+      <w:r>
+        <w:t xml:space="preserve"> </w:t>
+      </w:r>
+      <w:r>
+        <w:rPr>
+          <w:rFonts w:hint="eastAsia"/>
+        </w:rPr>
+        <w:t>Buffer</w:t>
+      </w:r>
+      <w:r>
+        <w:rPr>
+          <w:rFonts w:hint="eastAsia"/>
+        </w:rPr>
+        <w:t>的设计意义。</w:t>
+      </w:r>
+    </w:p>
+    <w:p>
+      <w:pPr>
         <w:pStyle w:val="1"/>
       </w:pPr>
       <w:r>
@@ -143,11 +526,6 @@
       </w:r>
     </w:p>
     <w:p>
-      <w:pPr>
-        <w:rPr>
-          <w:rFonts w:hint="eastAsia"/>
-        </w:rPr>
-      </w:pPr>
       <w:r>
         <w:tab/>
       </w:r>
@@ -190,10 +568,330 @@
         <w:rPr>
           <w:rFonts w:hint="eastAsia"/>
         </w:rPr>
+        <w:t>原理</w:t>
+      </w:r>
+    </w:p>
+    <w:p>
+      <w:pPr>
+        <w:rPr>
+          <w:rFonts w:hint="eastAsia"/>
+        </w:rPr>
+      </w:pPr>
+      <w:r>
+        <w:lastRenderedPageBreak/>
+        <w:tab/>
+      </w:r>
+    </w:p>
+    <w:p>
+      <w:pPr>
+        <w:pStyle w:val="2"/>
+      </w:pPr>
+      <w:r>
+        <w:rPr>
+          <w:rFonts w:hint="eastAsia"/>
+        </w:rPr>
         <w:t>架构实现</w:t>
       </w:r>
     </w:p>
     <w:p>
+      <w:r>
+        <w:tab/>
+      </w:r>
+      <w:r>
+        <w:rPr>
+          <w:rFonts w:hint="eastAsia"/>
+          <w:color w:val="FF0000"/>
+        </w:rPr>
+        <w:t>Insert</w:t>
+      </w:r>
+      <w:r>
+        <w:rPr>
+          <w:color w:val="FF0000"/>
+        </w:rPr>
+        <w:t xml:space="preserve"> </w:t>
+      </w:r>
+      <w:r>
+        <w:rPr>
+          <w:rFonts w:hint="eastAsia"/>
+          <w:color w:val="FF0000"/>
+        </w:rPr>
+        <w:t>Buffer</w:t>
+      </w:r>
+      <w:r>
+        <w:rPr>
+          <w:rFonts w:hint="eastAsia"/>
+          <w:color w:val="FF0000"/>
+        </w:rPr>
+        <w:t>其实也是一棵</w:t>
+      </w:r>
+      <w:r>
+        <w:rPr>
+          <w:rFonts w:hint="eastAsia"/>
+          <w:color w:val="FF0000"/>
+        </w:rPr>
+        <w:t>B+</w:t>
+      </w:r>
+      <w:r>
+        <w:rPr>
+          <w:rFonts w:hint="eastAsia"/>
+          <w:color w:val="FF0000"/>
+        </w:rPr>
+        <w:t>树</w:t>
+      </w:r>
+      <w:r>
+        <w:rPr>
+          <w:rFonts w:hint="eastAsia"/>
+        </w:rPr>
+        <w:t>。这棵</w:t>
+      </w:r>
+      <w:r>
+        <w:rPr>
+          <w:rFonts w:hint="eastAsia"/>
+        </w:rPr>
+        <w:t>B+</w:t>
+      </w:r>
+      <w:r>
+        <w:rPr>
+          <w:rFonts w:hint="eastAsia"/>
+        </w:rPr>
+        <w:t>树的键值为待插入到辅助索引页的</w:t>
+      </w:r>
+      <w:proofErr w:type="spellStart"/>
+      <w:r>
+        <w:rPr>
+          <w:rFonts w:hint="eastAsia"/>
+        </w:rPr>
+        <w:t>page_no</w:t>
+      </w:r>
+      <w:proofErr w:type="spellEnd"/>
+      <w:r>
+        <w:rPr>
+          <w:rFonts w:hint="eastAsia"/>
+        </w:rPr>
+        <w:t>。</w:t>
+      </w:r>
+      <w:r>
+        <w:rPr>
+          <w:rFonts w:hint="eastAsia"/>
+        </w:rPr>
+        <w:t>B+</w:t>
+      </w:r>
+      <w:r>
+        <w:rPr>
+          <w:rFonts w:hint="eastAsia"/>
+        </w:rPr>
+        <w:t>树索引页的大小一样为</w:t>
+      </w:r>
+      <w:r>
+        <w:rPr>
+          <w:rFonts w:hint="eastAsia"/>
+        </w:rPr>
+        <w:t>1</w:t>
+      </w:r>
+      <w:r>
+        <w:t>6</w:t>
+      </w:r>
+      <w:r>
+        <w:rPr>
+          <w:rFonts w:hint="eastAsia"/>
+        </w:rPr>
+        <w:t>KB</w:t>
+      </w:r>
+      <w:r>
+        <w:rPr>
+          <w:rFonts w:hint="eastAsia"/>
+        </w:rPr>
+        <w:t>，其内存同样使用缓存池。宏</w:t>
+      </w:r>
+      <w:r>
+        <w:rPr>
+          <w:rFonts w:hint="eastAsia"/>
+          <w:color w:val="FF0000"/>
+        </w:rPr>
+        <w:t>IBUF_POOL_SIZE_PER_MAX_SIZE</w:t>
+      </w:r>
+      <w:r>
+        <w:rPr>
+          <w:rFonts w:hint="eastAsia"/>
+        </w:rPr>
+        <w:t>定义了</w:t>
+      </w:r>
+      <w:r>
+        <w:rPr>
+          <w:rFonts w:hint="eastAsia"/>
+        </w:rPr>
+        <w:t>Insert</w:t>
+      </w:r>
+      <w:r>
+        <w:t xml:space="preserve"> </w:t>
+      </w:r>
+      <w:r>
+        <w:rPr>
+          <w:rFonts w:hint="eastAsia"/>
+        </w:rPr>
+        <w:t>Buffer</w:t>
+      </w:r>
+      <w:r>
+        <w:rPr>
+          <w:rFonts w:hint="eastAsia"/>
+        </w:rPr>
+        <w:t>最多占用缓存池中页的数量。由于该值默认为</w:t>
+      </w:r>
+      <w:r>
+        <w:rPr>
+          <w:rFonts w:hint="eastAsia"/>
+        </w:rPr>
+        <w:t>2</w:t>
+      </w:r>
+      <w:r>
+        <w:rPr>
+          <w:rFonts w:hint="eastAsia"/>
+        </w:rPr>
+        <w:t>，因此表示</w:t>
+      </w:r>
+      <w:r>
+        <w:rPr>
+          <w:rFonts w:hint="eastAsia"/>
+        </w:rPr>
+        <w:t>Insert</w:t>
+      </w:r>
+      <w:r>
+        <w:t xml:space="preserve"> </w:t>
+      </w:r>
+      <w:r>
+        <w:rPr>
+          <w:rFonts w:hint="eastAsia"/>
+        </w:rPr>
+        <w:t>Buffer</w:t>
+      </w:r>
+      <w:r>
+        <w:rPr>
+          <w:rFonts w:hint="eastAsia"/>
+        </w:rPr>
+        <w:t>最多可能占用二分之一的缓冲池大小。</w:t>
+      </w:r>
+    </w:p>
+    <w:p>
+      <w:pPr>
+        <w:pStyle w:val="a0"/>
+        <w:rPr>
+          <w:rFonts w:hint="eastAsia"/>
+        </w:rPr>
+      </w:pPr>
+    </w:p>
+    <w:p>
+      <w:pPr>
+        <w:pStyle w:val="2"/>
+      </w:pPr>
+      <w:r>
+        <w:rPr>
+          <w:rFonts w:hint="eastAsia"/>
+        </w:rPr>
+        <w:t>相关数据结构</w:t>
+      </w:r>
+    </w:p>
+    <w:p>
+      <w:pPr>
+        <w:pStyle w:val="2"/>
+      </w:pPr>
+      <w:r>
+        <w:rPr>
+          <w:rFonts w:hint="eastAsia"/>
+        </w:rPr>
+        <w:t>死锁</w:t>
+      </w:r>
+    </w:p>
+    <w:p>
+      <w:pPr>
+        <w:pStyle w:val="3"/>
+      </w:pPr>
+      <w:r>
+        <w:rPr>
+          <w:rFonts w:hint="eastAsia"/>
+        </w:rPr>
+        <w:t>latch</w:t>
+      </w:r>
+      <w:r>
+        <w:rPr>
+          <w:rFonts w:hint="eastAsia"/>
+        </w:rPr>
+        <w:t>顺序</w:t>
+      </w:r>
+    </w:p>
+    <w:p>
+      <w:pPr>
+        <w:pStyle w:val="3"/>
+      </w:pPr>
+      <w:r>
+        <w:rPr>
+          <w:rFonts w:hint="eastAsia"/>
+        </w:rPr>
+        <w:t>并发控制</w:t>
+      </w:r>
+    </w:p>
+    <w:p>
+      <w:pPr>
+        <w:pStyle w:val="3"/>
+        <w:rPr>
+          <w:rFonts w:hint="eastAsia"/>
+        </w:rPr>
+      </w:pPr>
+      <w:r>
+        <w:rPr>
+          <w:rFonts w:hint="eastAsia"/>
+        </w:rPr>
+        <w:t>异步</w:t>
+      </w:r>
+      <w:r>
+        <w:rPr>
+          <w:rFonts w:hint="eastAsia"/>
+        </w:rPr>
+        <w:t>I/O</w:t>
+      </w:r>
+      <w:r>
+        <w:rPr>
+          <w:rFonts w:hint="eastAsia"/>
+        </w:rPr>
+        <w:t>线程</w:t>
+      </w:r>
+    </w:p>
+    <w:p>
+      <w:pPr>
+        <w:pStyle w:val="2"/>
+      </w:pPr>
+      <w:r>
+        <w:rPr>
+          <w:rFonts w:hint="eastAsia"/>
+        </w:rPr>
+        <w:t>维护</w:t>
+      </w:r>
+    </w:p>
+    <w:p>
+      <w:pPr>
+        <w:pStyle w:val="3"/>
+      </w:pPr>
+      <w:r>
+        <w:rPr>
+          <w:rFonts w:hint="eastAsia"/>
+        </w:rPr>
+        <w:t>记录合并</w:t>
+      </w:r>
+    </w:p>
+    <w:p>
+      <w:pPr>
+        <w:pStyle w:val="3"/>
+        <w:rPr>
+          <w:rFonts w:hint="eastAsia"/>
+        </w:rPr>
+      </w:pPr>
+      <w:r>
+        <w:rPr>
+          <w:rFonts w:hint="eastAsia"/>
+        </w:rPr>
+        <w:t>空间收缩</w:t>
+      </w:r>
+    </w:p>
+    <w:p>
       <w:pPr>
         <w:pStyle w:val="1"/>
       </w:pPr>
@@ -201,29 +899,64 @@
         <w:rPr>
           <w:rFonts w:hint="eastAsia"/>
         </w:rPr>
-        <w:t>相关数据结构</w:t>
-      </w:r>
-    </w:p>
-    <w:p>
-      <w:pPr>
-        <w:pStyle w:val="1"/>
-      </w:pPr>
-      <w:r>
-        <w:rPr>
-          <w:rFonts w:hint="eastAsia"/>
-        </w:rPr>
-        <w:t>死锁</w:t>
-      </w:r>
-    </w:p>
-    <w:p>
-      <w:pPr>
-        <w:pStyle w:val="1"/>
-      </w:pPr>
-      <w:r>
-        <w:rPr>
-          <w:rFonts w:hint="eastAsia"/>
-        </w:rPr>
-        <w:t>维护</w:t>
+        <w:t>应用</w:t>
+      </w:r>
+    </w:p>
+    <w:p>
+      <w:pPr>
+        <w:rPr>
+          <w:rFonts w:hint="eastAsia"/>
+        </w:rPr>
+      </w:pPr>
+      <w:r>
+        <w:tab/>
+      </w:r>
+      <w:proofErr w:type="gramStart"/>
+      <w:r>
+        <w:rPr>
+          <w:rFonts w:hint="eastAsia"/>
+        </w:rPr>
+        <w:t>手动实现</w:t>
+      </w:r>
+      <w:proofErr w:type="gramEnd"/>
+      <w:r>
+        <w:rPr>
+          <w:rFonts w:hint="eastAsia"/>
+        </w:rPr>
+        <w:t>一个</w:t>
+      </w:r>
+      <w:r>
+        <w:rPr>
+          <w:rFonts w:hint="eastAsia"/>
+        </w:rPr>
+        <w:t>insert</w:t>
+      </w:r>
+      <w:r>
+        <w:t xml:space="preserve"> </w:t>
+      </w:r>
+      <w:r>
+        <w:rPr>
+          <w:rFonts w:hint="eastAsia"/>
+        </w:rPr>
+        <w:t>buffer</w:t>
+      </w:r>
+      <w:r>
+        <w:rPr>
+          <w:rFonts w:hint="eastAsia"/>
+        </w:rPr>
+        <w:t>，基于</w:t>
+      </w:r>
+      <w:r>
+        <w:rPr>
+          <w:rFonts w:hint="eastAsia"/>
+        </w:rPr>
+        <w:t>bitmap</w:t>
+      </w:r>
+      <w:r>
+        <w:rPr>
+          <w:rFonts w:hint="eastAsia"/>
+        </w:rPr>
+        <w:t>。</w:t>
       </w:r>
     </w:p>
     <w:sectPr>
@@ -1487,4 +2220,16 @@
     </a:ext>
   </a:extLst>
 </a:theme>
+</file>
+
+<file path=customXml/item1.xml><?xml version="1.0" encoding="utf-8"?>
+<b:Sources xmlns:b="http://schemas.openxmlformats.org/officeDocument/2006/bibliography" xmlns="http://schemas.openxmlformats.org/officeDocument/2006/bibliography" SelectedStyle="\APASixthEditionOfficeOnline.xsl" StyleName="APA" Version="6"/>
+</file>
+
+<file path=customXml/itemProps1.xml><?xml version="1.0" encoding="utf-8"?>
+<ds:datastoreItem xmlns:ds="http://schemas.openxmlformats.org/officeDocument/2006/customXml" ds:itemID="{458093E7-B843-409B-A743-39BD3622781A}">
+  <ds:schemaRefs>
+    <ds:schemaRef ds:uri="http://schemas.openxmlformats.org/officeDocument/2006/bibliography"/>
+  </ds:schemaRefs>
+</ds:datastoreItem>
 </file>
</xml_diff>